<commit_message>
Removed reference to sibling relationships NOT related to MRHIER, including in the tables at the end of the file.
</commit_message>
<xml_diff>
--- a/umls.nlm.nih.gov/reference_manual/ch04.docx
+++ b/umls.nlm.nih.gov/reference_manual/ch04.docx
@@ -1,6 +1,6 @@
 
 <file path=word/document.xml><?xml version="1.0" encoding="utf-8"?>
-<w:document xmlns:wpc="http://schemas.microsoft.com/office/word/2010/wordprocessingCanvas" xmlns:cx="http://schemas.microsoft.com/office/drawing/2014/chartex" xmlns:cx1="http://schemas.microsoft.com/office/drawing/2015/9/8/chartex" xmlns:cx2="http://schemas.microsoft.com/office/drawing/2015/10/21/chartex" xmlns:cx3="http://schemas.microsoft.com/office/drawing/2016/5/9/chartex" xmlns:cx4="http://schemas.microsoft.com/office/drawing/2016/5/10/chartex" xmlns:cx5="http://schemas.microsoft.com/office/drawing/2016/5/11/chartex" xmlns:cx6="http://schemas.microsoft.com/office/drawing/2016/5/12/chartex" xmlns:cx7="http://schemas.microsoft.com/office/drawing/2016/5/13/chartex" xmlns:cx8="http://schemas.microsoft.com/office/drawing/2016/5/14/chartex" xmlns:mc="http://schemas.openxmlformats.org/markup-compatibility/2006" xmlns:aink="http://schemas.microsoft.com/office/drawing/2016/ink" xmlns:am3d="http://schemas.microsoft.com/office/drawing/2017/model3d" xmlns:o="urn:schemas-microsoft-com:office:office" xmlns:r="http://schemas.openxmlformats.org/officeDocument/2006/relationships" xmlns:m="http://schemas.openxmlformats.org/officeDocument/2006/math" xmlns:v="urn:schemas-microsoft-com:vml" xmlns:wp14="http://schemas.microsoft.com/office/word/2010/wordprocessingDrawing" xmlns:wp="http://schemas.openxmlformats.org/drawingml/2006/wordprocessingDrawing" xmlns:w10="urn:schemas-microsoft-com:office:word" xmlns:w="http://schemas.openxmlformats.org/wordprocessingml/2006/main" xmlns:w14="http://schemas.microsoft.com/office/word/2010/wordml" xmlns:w15="http://schemas.microsoft.com/office/word/2012/wordml" xmlns:w16cid="http://schemas.microsoft.com/office/word/2016/wordml/cid" xmlns:w16se="http://schemas.microsoft.com/office/word/2015/wordml/symex" xmlns:wpg="http://schemas.microsoft.com/office/word/2010/wordprocessingGroup" xmlns:wpi="http://schemas.microsoft.com/office/word/2010/wordprocessingInk" xmlns:wne="http://schemas.microsoft.com/office/word/2006/wordml" xmlns:wps="http://schemas.microsoft.com/office/word/2010/wordprocessingShape" mc:Ignorable="w14 w15 w16se w16cid wp14">
+<w:document xmlns:wpc="http://schemas.microsoft.com/office/word/2010/wordprocessingCanvas" xmlns:cx="http://schemas.microsoft.com/office/drawing/2014/chartex" xmlns:cx1="http://schemas.microsoft.com/office/drawing/2015/9/8/chartex" xmlns:cx2="http://schemas.microsoft.com/office/drawing/2015/10/21/chartex" xmlns:cx3="http://schemas.microsoft.com/office/drawing/2016/5/9/chartex" xmlns:cx4="http://schemas.microsoft.com/office/drawing/2016/5/10/chartex" xmlns:cx5="http://schemas.microsoft.com/office/drawing/2016/5/11/chartex" xmlns:cx6="http://schemas.microsoft.com/office/drawing/2016/5/12/chartex" xmlns:cx7="http://schemas.microsoft.com/office/drawing/2016/5/13/chartex" xmlns:cx8="http://schemas.microsoft.com/office/drawing/2016/5/14/chartex" xmlns:mc="http://schemas.openxmlformats.org/markup-compatibility/2006" xmlns:aink="http://schemas.microsoft.com/office/drawing/2016/ink" xmlns:am3d="http://schemas.microsoft.com/office/drawing/2017/model3d" xmlns:o="urn:schemas-microsoft-com:office:office" xmlns:r="http://schemas.openxmlformats.org/officeDocument/2006/relationships" xmlns:m="http://schemas.openxmlformats.org/officeDocument/2006/math" xmlns:v="urn:schemas-microsoft-com:vml" xmlns:wp14="http://schemas.microsoft.com/office/word/2010/wordprocessingDrawing" xmlns:wp="http://schemas.openxmlformats.org/drawingml/2006/wordprocessingDrawing" xmlns:w10="urn:schemas-microsoft-com:office:word" xmlns:w="http://schemas.openxmlformats.org/wordprocessingml/2006/main" xmlns:w14="http://schemas.microsoft.com/office/word/2010/wordml" xmlns:w15="http://schemas.microsoft.com/office/word/2012/wordml" xmlns:w16cex="http://schemas.microsoft.com/office/word/2018/wordml/cex" xmlns:w16cid="http://schemas.microsoft.com/office/word/2016/wordml/cid" xmlns:w16="http://schemas.microsoft.com/office/word/2018/wordml" xmlns:w16se="http://schemas.microsoft.com/office/word/2015/wordml/symex" xmlns:wpg="http://schemas.microsoft.com/office/word/2010/wordprocessingGroup" xmlns:wpi="http://schemas.microsoft.com/office/word/2010/wordprocessingInk" xmlns:wne="http://schemas.microsoft.com/office/word/2006/wordml" xmlns:wps="http://schemas.microsoft.com/office/word/2010/wordprocessingShape" mc:Ignorable="w14 w15 w16se w16cid w16 w16cex wp14">
   <w:body>
     <w:p>
       <w:pPr>
@@ -184,7 +184,6 @@
               </w:rPr>
               <w:t>(</w:t>
             </w:r>
-            <w:proofErr w:type="spellStart"/>
             <w:r>
               <w:rPr>
                 <w:i/>
@@ -192,7 +191,6 @@
               </w:rPr>
               <w:t>GeneReviews</w:t>
             </w:r>
-            <w:proofErr w:type="spellEnd"/>
             <w:r>
               <w:rPr>
                 <w:sz w:val="20"/>
@@ -706,16 +704,8 @@
               <w:rPr>
                 <w:sz w:val="20"/>
               </w:rPr>
-              <w:t>Corr. Au</w:t>
-            </w:r>
-            <w:proofErr w:type="gramStart"/>
-            <w:r>
-              <w:rPr>
-                <w:sz w:val="20"/>
-              </w:rPr>
-              <w:t>. ?</w:t>
-            </w:r>
-            <w:proofErr w:type="gramEnd"/>
+              <w:t>Corr. Au. ?</w:t>
+            </w:r>
           </w:p>
           <w:p>
             <w:pPr>
@@ -1294,15 +1284,7 @@
       <w:bookmarkStart w:id="0" w:name="s2_7_0"/>
       <w:bookmarkEnd w:id="0"/>
       <w:r>
-        <w:t xml:space="preserve">Metathesaurus users may select from two relational formats: </w:t>
-      </w:r>
-      <w:proofErr w:type="gramStart"/>
-      <w:r>
-        <w:t>the</w:t>
-      </w:r>
-      <w:proofErr w:type="gramEnd"/>
-      <w:r>
-        <w:t xml:space="preserve"> Rich Release Format (RRF), first introduced in 2004, and the Original Release Format (ORF). Both are available as output options of </w:t>
+        <w:t xml:space="preserve">Metathesaurus users may select from two relational formats: the Rich Release Format (RRF), first introduced in 2004, and the Original Release Format (ORF). Both are available as output options of </w:t>
       </w:r>
       <w:hyperlink r:id="rId8" w:history="1">
         <w:r>
@@ -1329,23 +1311,7 @@
     </w:p>
     <w:p>
       <w:r>
-        <w:t xml:space="preserve">Neither Metathesaurus format is fully normalized. By design, there is duplication of data among different files and within certain files. </w:t>
-      </w:r>
-      <w:proofErr w:type="gramStart"/>
-      <w:r>
-        <w:t>In particular, relationships</w:t>
-      </w:r>
-      <w:proofErr w:type="gramEnd"/>
-      <w:r>
-        <w:t xml:space="preserve"> between different Metathesaurus concepts appear twice (e.g., from entry A to entry B and from entry B to entry A). Developers will need to make their own decisions about the extent to which this redundancy should be retained, reduced, or increased for their </w:t>
-      </w:r>
-      <w:proofErr w:type="spellStart"/>
-      <w:r>
-        <w:t>specfic</w:t>
-      </w:r>
-      <w:proofErr w:type="spellEnd"/>
-      <w:r>
-        <w:t xml:space="preserve"> applications.</w:t>
+        <w:t>Neither Metathesaurus format is fully normalized. By design, there is duplication of data among different files and within certain files. In particular, relationships between different Metathesaurus concepts appear twice (e.g., from entry A to entry B and from entry B to entry A). Developers will need to make their own decisions about the extent to which this redundancy should be retained, reduced, or increased for their specfic applications.</w:t>
       </w:r>
     </w:p>
     <w:p>
@@ -1548,15 +1514,7 @@
         </w:r>
       </w:hyperlink>
       <w:r>
-        <w:t xml:space="preserve">) = MRXW.BAQ, MRXW.DAN, MRXW.DUT, MRXW.ENG, MRXW.FIN, MRXW.FRE, MRXW.GER, MRXW.HEB, MRXW.HUN, MRXW.ITA, MRXW.NOR, MRXW.POR, </w:t>
-      </w:r>
-      <w:proofErr w:type="gramStart"/>
-      <w:r>
-        <w:t>MRXW.RUS,MRXW.SPA</w:t>
-      </w:r>
-      <w:proofErr w:type="gramEnd"/>
-      <w:r>
-        <w:t>, MRXW.SWE, MRXNW.ENG, MRXNS.ENG</w:t>
+        <w:t>) = MRXW.BAQ, MRXW.DAN, MRXW.DUT, MRXW.ENG, MRXW.FIN, MRXW.FRE, MRXW.GER, MRXW.HEB, MRXW.HUN, MRXW.ITA, MRXW.NOR, MRXW.POR, MRXW.RUS,MRXW.SPA, MRXW.SWE, MRXNW.ENG, MRXNS.ENG</w:t>
       </w:r>
     </w:p>
     <w:p>
@@ -1578,15 +1536,7 @@
     </w:p>
     <w:p>
       <w:r>
-        <w:t xml:space="preserve">Each relation or named table of data values has </w:t>
-      </w:r>
-      <w:proofErr w:type="gramStart"/>
-      <w:r>
-        <w:t>by definition a</w:t>
-      </w:r>
-      <w:proofErr w:type="gramEnd"/>
-      <w:r>
-        <w:t xml:space="preserve"> fixed number of columns; the number of rows depends on the content of a particular version of the Metathesaurus.</w:t>
+        <w:t>Each relation or named table of data values has by definition a fixed number of columns; the number of rows depends on the content of a particular version of the Metathesaurus.</w:t>
       </w:r>
     </w:p>
     <w:p>
@@ -1844,15 +1794,7 @@
               <w:pStyle w:val="Tablebody"/>
             </w:pPr>
             <w:r>
-              <w:t xml:space="preserve">Comma separated list of </w:t>
-            </w:r>
-            <w:proofErr w:type="gramStart"/>
-            <w:r>
-              <w:t>COL</w:t>
-            </w:r>
-            <w:proofErr w:type="gramEnd"/>
-            <w:r>
-              <w:t>, in order</w:t>
+              <w:t>Comma separated list of COL, in order</w:t>
             </w:r>
           </w:p>
         </w:tc>
@@ -1960,39 +1902,13 @@
       <w:pPr>
         <w:spacing w:after="0"/>
       </w:pPr>
-      <w:proofErr w:type="spellStart"/>
-      <w:r>
-        <w:t>MRATX|Associated</w:t>
-      </w:r>
-      <w:proofErr w:type="spellEnd"/>
-      <w:r>
-        <w:t xml:space="preserve"> Expressions|</w:t>
-      </w:r>
-      <w:proofErr w:type="gramStart"/>
-      <w:r>
-        <w:t>CUI,SAB</w:t>
-      </w:r>
-      <w:proofErr w:type="gramEnd"/>
-      <w:r>
-        <w:t>,REL,ATX|4|8451|454611|</w:t>
-      </w:r>
-    </w:p>
-    <w:p>
-      <w:proofErr w:type="spellStart"/>
-      <w:r>
-        <w:t>MRCOLS|Attribute</w:t>
-      </w:r>
-      <w:proofErr w:type="spellEnd"/>
-      <w:r>
-        <w:t xml:space="preserve"> Relation|</w:t>
-      </w:r>
-      <w:proofErr w:type="gramStart"/>
-      <w:r>
-        <w:t>COL,DES</w:t>
-      </w:r>
-      <w:proofErr w:type="gramEnd"/>
-      <w:r>
-        <w:t>,REF,MIN,AV,MAX,FIL,DTY|8|220|13546|</w:t>
+      <w:r>
+        <w:t>MRATX|Associated Expressions|CUI,SAB,REL,ATX|4|8451|454611|</w:t>
+      </w:r>
+    </w:p>
+    <w:p>
+      <w:r>
+        <w:t>MRCOLS|Attribute Relation|COL,DES,REF,MIN,AV,MAX,FIL,DTY|8|220|13546|</w:t>
       </w:r>
     </w:p>
     <w:p>
@@ -2296,60 +2212,21 @@
       <w:pPr>
         <w:spacing w:after="0"/>
       </w:pPr>
-      <w:proofErr w:type="spellStart"/>
-      <w:r>
-        <w:t>ATN|Attribute</w:t>
-      </w:r>
-      <w:proofErr w:type="spellEnd"/>
-      <w:r>
-        <w:t xml:space="preserve"> name||2|8.03|29|MRSAT|</w:t>
-      </w:r>
-      <w:proofErr w:type="gramStart"/>
-      <w:r>
-        <w:t>varchar(</w:t>
-      </w:r>
-      <w:proofErr w:type="gramEnd"/>
-      <w:r>
-        <w:t>50)|</w:t>
+      <w:r>
+        <w:t>ATN|Attribute name||2|8.03|29|MRSAT|varchar(50)|</w:t>
       </w:r>
     </w:p>
     <w:p>
       <w:pPr>
         <w:spacing w:after="0"/>
       </w:pPr>
-      <w:proofErr w:type="spellStart"/>
-      <w:r>
-        <w:t>ATV|Attribute</w:t>
-      </w:r>
-      <w:proofErr w:type="spellEnd"/>
-      <w:r>
-        <w:t xml:space="preserve"> value||0|7.66|7903|MRSAT|</w:t>
-      </w:r>
-      <w:proofErr w:type="gramStart"/>
-      <w:r>
-        <w:t>varchar(</w:t>
-      </w:r>
-      <w:proofErr w:type="gramEnd"/>
-      <w:r>
-        <w:t>8000)|</w:t>
-      </w:r>
-    </w:p>
-    <w:p>
-      <w:proofErr w:type="spellStart"/>
-      <w:r>
-        <w:t>ATX|Associated</w:t>
-      </w:r>
-      <w:proofErr w:type="spellEnd"/>
-      <w:r>
-        <w:t xml:space="preserve"> expression||5|35.79|242|MRATX|</w:t>
-      </w:r>
-      <w:proofErr w:type="gramStart"/>
-      <w:r>
-        <w:t>varchar(</w:t>
-      </w:r>
-      <w:proofErr w:type="gramEnd"/>
-      <w:r>
-        <w:t>300)|</w:t>
+      <w:r>
+        <w:t>ATV|Attribute value||0|7.66|7903|MRSAT|varchar(8000)|</w:t>
+      </w:r>
+    </w:p>
+    <w:p>
+      <w:r>
+        <w:t>ATX|Associated expression||5|35.79|242|MRATX|varchar(300)|</w:t>
       </w:r>
     </w:p>
     <w:p>
@@ -3110,15 +2987,7 @@
     </w:p>
     <w:p>
       <w:r>
-        <w:t xml:space="preserve">The information in MRSO can be used in combination with MRCON to determine whether a </w:t>
-      </w:r>
-      <w:proofErr w:type="gramStart"/>
-      <w:r>
-        <w:t>particular concept</w:t>
-      </w:r>
-      <w:proofErr w:type="gramEnd"/>
-      <w:r>
-        <w:t xml:space="preserve">, name, or code is present in a particular source, and in what form it appears. </w:t>
+        <w:t xml:space="preserve">The information in MRSO can be used in combination with MRCON to determine whether a particular concept, name, or code is present in a particular source, and in what form it appears. </w:t>
       </w:r>
     </w:p>
     <w:p>
@@ -3506,13 +3375,8 @@
         <w:spacing w:after="0"/>
       </w:pPr>
       <w:r>
-        <w:t>C0002871|L0002871|S0013742|D000740|TH|MSH|POPLINE (</w:t>
-      </w:r>
-      <w:proofErr w:type="gramStart"/>
-      <w:r>
-        <w:t>1994)|</w:t>
-      </w:r>
-      <w:proofErr w:type="gramEnd"/>
+        <w:t>C0002871|L0002871|S0013742|D000740|TH|MSH|POPLINE (1994)|</w:t>
+      </w:r>
     </w:p>
     <w:p>
       <w:pPr>
@@ -3748,44 +3612,21 @@
       <w:bookmarkStart w:id="6" w:name="s2_7_2_3_7"/>
       <w:bookmarkEnd w:id="6"/>
       <w:r>
-        <w:t xml:space="preserve">C0002871|CSP|subnormal levels or function of erythrocytes, resulting in symptoms of tissue </w:t>
-      </w:r>
-      <w:proofErr w:type="gramStart"/>
-      <w:r>
-        <w:t>hypoxia.|</w:t>
-      </w:r>
-      <w:proofErr w:type="gramEnd"/>
+        <w:t>C0002871|CSP|subnormal levels or function of erythrocytes, resulting in symptoms of tissue hypoxia.|</w:t>
+      </w:r>
     </w:p>
     <w:p>
       <w:pPr>
         <w:spacing w:after="0"/>
       </w:pPr>
       <w:r>
-        <w:t xml:space="preserve">C0002871|MSH|A reduction in the number of circulating erythrocytes or in the quantity of </w:t>
-      </w:r>
-      <w:proofErr w:type="gramStart"/>
-      <w:r>
-        <w:t>hemoglobin.|</w:t>
-      </w:r>
-      <w:proofErr w:type="gramEnd"/>
-    </w:p>
-    <w:p>
-      <w:r>
-        <w:t>C0002871|NCI|(a-NEE-</w:t>
-      </w:r>
-      <w:proofErr w:type="spellStart"/>
-      <w:r>
-        <w:t>mee</w:t>
-      </w:r>
-      <w:proofErr w:type="spellEnd"/>
-      <w:r>
-        <w:t xml:space="preserve">-a) A condition in which the number of red blood cells is below </w:t>
-      </w:r>
-      <w:proofErr w:type="gramStart"/>
-      <w:r>
-        <w:t>normal.|</w:t>
-      </w:r>
-      <w:proofErr w:type="gramEnd"/>
+        <w:t>C0002871|MSH|A reduction in the number of circulating erythrocytes or in the quantity of hemoglobin.|</w:t>
+      </w:r>
+    </w:p>
+    <w:p>
+      <w:r>
+        <w:t>C0002871|NCI|(a-NEE-mee-a) A condition in which the number of red blood cells is below normal.|</w:t>
+      </w:r>
     </w:p>
     <w:p>
       <w:pPr>
@@ -4331,15 +4172,7 @@
         <w:ind w:firstLine="720"/>
       </w:pPr>
       <w:r>
-        <w:t xml:space="preserve">has CHILD REL and </w:t>
-      </w:r>
-      <w:proofErr w:type="spellStart"/>
-      <w:r>
-        <w:t>isa</w:t>
-      </w:r>
-      <w:proofErr w:type="spellEnd"/>
-      <w:r>
-        <w:t xml:space="preserve"> RELA</w:t>
+        <w:t>has CHILD REL and isa RELA</w:t>
       </w:r>
     </w:p>
     <w:p>
@@ -4504,15 +4337,7 @@
         <w:ind w:firstLine="720"/>
       </w:pPr>
       <w:r>
-        <w:t xml:space="preserve">has </w:t>
-      </w:r>
-      <w:proofErr w:type="spellStart"/>
-      <w:r>
-        <w:t>clinically_associated_with</w:t>
-      </w:r>
-      <w:proofErr w:type="spellEnd"/>
-      <w:r>
-        <w:t xml:space="preserve"> relationship</w:t>
+        <w:t>has clinically_associated_with relationship</w:t>
       </w:r>
     </w:p>
     <w:p>
@@ -4555,8 +4380,6 @@
           <w:t>MEDLINE Co-Occurrences (MRCOC) page</w:t>
         </w:r>
       </w:hyperlink>
-      <w:bookmarkStart w:id="10" w:name="_GoBack"/>
-      <w:bookmarkEnd w:id="10"/>
       <w:r>
         <w:t>.</w:t>
       </w:r>
@@ -4803,15 +4626,7 @@
         <w:spacing w:after="0"/>
       </w:pPr>
       <w:r>
-        <w:t>C0002871|C0000530|MED|L|1|BL=</w:t>
-      </w:r>
-      <w:proofErr w:type="gramStart"/>
-      <w:r>
-        <w:t>1,DT</w:t>
-      </w:r>
-      <w:proofErr w:type="gramEnd"/>
-      <w:r>
-        <w:t>=1,ET=1|</w:t>
+        <w:t>C0002871|C0000530|MED|L|1|BL=1,DT=1,ET=1|</w:t>
       </w:r>
     </w:p>
     <w:p>
@@ -4819,15 +4634,7 @@
         <w:spacing w:after="0"/>
       </w:pPr>
       <w:r>
-        <w:t>C0002871|C0000545|MBD|L|1|BL=</w:t>
-      </w:r>
-      <w:proofErr w:type="gramStart"/>
-      <w:r>
-        <w:t>1,CI</w:t>
-      </w:r>
-      <w:proofErr w:type="gramEnd"/>
-      <w:r>
-        <w:t>=1,DT=1|</w:t>
+        <w:t>C0002871|C0000545|MBD|L|1|BL=1,CI=1,DT=1|</w:t>
       </w:r>
     </w:p>
     <w:p>
@@ -4835,15 +4642,7 @@
         <w:spacing w:after="0"/>
       </w:pPr>
       <w:r>
-        <w:t>C0002871|C0000589|MBD|L|1|CI=</w:t>
-      </w:r>
-      <w:proofErr w:type="gramStart"/>
-      <w:r>
-        <w:t>1,PC</w:t>
-      </w:r>
-      <w:proofErr w:type="gramEnd"/>
-      <w:r>
-        <w:t>=1|</w:t>
+        <w:t>C0002871|C0000589|MBD|L|1|CI=1,PC=1|</w:t>
       </w:r>
     </w:p>
     <w:p>
@@ -4856,15 +4655,7 @@
     </w:p>
     <w:p>
       <w:r>
-        <w:t>C0002871|C0000727|MBD|L|1|CO=</w:t>
-      </w:r>
-      <w:proofErr w:type="gramStart"/>
-      <w:r>
-        <w:t>1,DI</w:t>
-      </w:r>
-      <w:proofErr w:type="gramEnd"/>
-      <w:r>
-        <w:t>=1,TH=1|</w:t>
+        <w:t>C0002871|C0000727|MBD|L|1|CO=1,DI=1,TH=1|</w:t>
       </w:r>
     </w:p>
     <w:p>
@@ -4874,42 +4665,18 @@
     </w:p>
     <w:p>
       <w:r>
-        <w:t xml:space="preserve">In the current Metathesaurus, there are three sources of co-occurrence data: MEDLINE, AI/RHEUM, and CCPSS. From MEDLINE, co-occurrence data was computed for concepts that were designated as principal or main points in the same journal article i.e., the co-occurrence counts do not include articles in which either or </w:t>
-      </w:r>
-      <w:proofErr w:type="gramStart"/>
-      <w:r>
-        <w:t>both of the concepts</w:t>
-      </w:r>
-      <w:proofErr w:type="gramEnd"/>
-      <w:r>
-        <w:t xml:space="preserve"> were present and indexed in MEDLINE but not designated as main points. (A concept </w:t>
-      </w:r>
-      <w:proofErr w:type="gramStart"/>
-      <w:r>
-        <w:t>is considered to be</w:t>
-      </w:r>
-      <w:proofErr w:type="gramEnd"/>
-      <w:r>
-        <w:t xml:space="preserve"> a main point if the * is attached to the main heading or any of its subheadings.)</w:t>
-      </w:r>
-    </w:p>
-    <w:p>
-      <w:r>
-        <w:t xml:space="preserve">Two overall frequencies of MEDLINE co-occurrence are provided: one for recent MEDLINE data (MED) and one for MEDLINE data from a </w:t>
-      </w:r>
-      <w:proofErr w:type="spellStart"/>
-      <w:r>
-        <w:t>prece</w:t>
+        <w:t>In the current Metathesaurus, there are three sources of co-occurrence data: MEDLINE, AI/RHEUM, and CCPSS. From MEDLINE, co-occurrence data was computed for concepts that were designated as principal or main points in the same journal article i.e., the co-occurrence counts do not include articles in which either or both of the concepts were present and indexed in MEDLINE but not designated as main points. (A concept is considered to be a main point if the * is attached to the main heading or any of its subheadings.)</w:t>
+      </w:r>
+    </w:p>
+    <w:p>
+      <w:r>
+        <w:t>Two overall frequencies of MEDLINE co-occurrence are provided: one for recent MEDLINE data (MED) and one for MEDLINE data from a prece</w:t>
       </w:r>
       <w:r>
         <w:t>e</w:t>
       </w:r>
       <w:r>
-        <w:t>ding</w:t>
-      </w:r>
-      <w:proofErr w:type="spellEnd"/>
-      <w:r>
-        <w:t xml:space="preserve"> block of years (MBD)</w:t>
+        <w:t>ding block of years (MBD)</w:t>
       </w:r>
       <w:r>
         <w:t xml:space="preserve">. Separate counts are provided for the frequencies with which the first concept was qualified by different </w:t>
@@ -4926,23 +4693,15 @@
     </w:p>
     <w:p>
       <w:r>
-        <w:t xml:space="preserve">The AI/RHEUM co-occurrence data represent the co-occurrence of diseases and findings in the AI/RHEUM knowledge base, i.e., the diseases that co-occur with a </w:t>
-      </w:r>
-      <w:proofErr w:type="gramStart"/>
-      <w:r>
-        <w:t>particular finding</w:t>
-      </w:r>
-      <w:proofErr w:type="gramEnd"/>
-      <w:r>
-        <w:t xml:space="preserve"> and the findings that co-occur with a particular disease. Each disease/finding pair can co-occur only once in the AI/RHEUM knowledge base.</w:t>
+        <w:t>The AI/RHEUM co-occurrence data represent the co-occurrence of diseases and findings in the AI/RHEUM knowledge base, i.e., the diseases that co-occur with a particular finding and the findings that co-occur with a particular disease. Each disease/finding pair can co-occur only once in the AI/RHEUM knowledge base.</w:t>
       </w:r>
     </w:p>
     <w:p>
       <w:r>
         <w:t>In CCPSS, the co-occurrence data is extracted from patient records and includes problem-problem co-occurrences within a patient record as well as problem-modifier co-occurrences.</w:t>
       </w:r>
-      <w:bookmarkStart w:id="11" w:name="s2_7_2_3_11"/>
-      <w:bookmarkEnd w:id="11"/>
+      <w:bookmarkStart w:id="10" w:name="s2_7_2_3_11"/>
+      <w:bookmarkEnd w:id="10"/>
     </w:p>
     <w:p>
       <w:pPr>
@@ -4987,15 +4746,19 @@
     </w:p>
     <w:p>
       <w:r>
-        <w:t xml:space="preserve">There are rows in this file for each occurrence of a concept in a hierarchy in any of the UMLS source vocabularies - a "context" in this discussion. Many Metathesaurus concepts have multiple contexts while others may have none. The number of rows per context differs depending on the number of </w:t>
-      </w:r>
-      <w:proofErr w:type="gramStart"/>
-      <w:r>
-        <w:t>ancestor</w:t>
-      </w:r>
-      <w:proofErr w:type="gramEnd"/>
-      <w:r>
-        <w:t>, sibling, or child terms the concept has in that context. Because some concepts have multiple contexts in the same source (e.g., MeSH), a context number (CXN - e.g., 1, 2, 3) is used to identify all members of the same context. The CXNs are not global but are created as required for each concept. Since some concepts have multiple contexts in the same vocabulary with the same SUI, each distinct context can be retrieved with a CUI-SUI-SAB-CXN key. The "distance-1 relationships" i.e., the immediate parent, immediate child, and sibling relationships, represented in this file are also present in the MRREL file.</w:t>
+        <w:t>There are rows in this file for each occurrence of a concept in a hierarchy in any of the UMLS source vocabularies - a "context" in this discussion. Many Metathesaurus concepts have multiple contexts while others may have none. The number of rows per context differs depending on the number of ancestor</w:t>
+      </w:r>
+      <w:r>
+        <w:t xml:space="preserve"> </w:t>
+      </w:r>
+      <w:r>
+        <w:t>or child terms the concept has in that context. Because some concepts have multiple contexts in the same source (e.g., MeSH), a context number (CXN - e.g., 1, 2, 3) is used to identify all members of the same context. The CXNs are not global but are created as required for each concept. Since some concepts have multiple contexts in the same vocabulary with the same SUI, each distinct context can be retrieved with a CUI-SUI-SAB-CXN key. The "distance-1 relationships" i.e., the immediate parent</w:t>
+      </w:r>
+      <w:r>
+        <w:t xml:space="preserve"> and </w:t>
+      </w:r>
+      <w:r>
+        <w:t>immediate child relationships, represented in this file are also present in the MRREL file.</w:t>
       </w:r>
     </w:p>
     <w:p>
@@ -5043,8 +4806,8 @@
         <w:br/>
         <w:t> C0002871|S0013742|MSH|D000740|1|CHD||Anemia, Hemolytic|C0002878|C15.378.71.141|isa|+|</w:t>
       </w:r>
-      <w:bookmarkStart w:id="12" w:name="s2_7_2_3_12"/>
-      <w:bookmarkEnd w:id="12"/>
+      <w:bookmarkStart w:id="11" w:name="s2_7_2_3_12"/>
+      <w:bookmarkEnd w:id="11"/>
     </w:p>
     <w:p>
       <w:pPr>
@@ -5291,8 +5054,8 @@
       <w:pPr>
         <w:spacing w:after="0"/>
       </w:pPr>
-      <w:bookmarkStart w:id="13" w:name="s2_7_2_3_13"/>
-      <w:bookmarkEnd w:id="13"/>
+      <w:bookmarkStart w:id="12" w:name="s2_7_2_3_13"/>
+      <w:bookmarkEnd w:id="12"/>
       <w:r>
         <w:t>C0001207|MSH|SY|&lt;Acromegaly&gt; AND &lt;Gigantism&gt;|</w:t>
       </w:r>
@@ -5320,15 +5083,7 @@
     </w:p>
     <w:p>
       <w:r>
-        <w:t>The Metathesaurus has "</w:t>
-      </w:r>
-      <w:proofErr w:type="spellStart"/>
-      <w:r>
-        <w:t>versionless</w:t>
-      </w:r>
-      <w:proofErr w:type="spellEnd"/>
-      <w:r>
-        <w:t xml:space="preserve">" or "root" Source Abbreviations (SABs) in the data files. MRSAB </w:t>
+        <w:t xml:space="preserve">The Metathesaurus has "versionless" or "root" Source Abbreviations (SABs) in the data files. MRSAB </w:t>
       </w:r>
       <w:r>
         <w:t>(</w:t>
@@ -5360,36 +5115,18 @@
     </w:p>
     <w:p>
       <w:r>
-        <w:t xml:space="preserve">MRSAB allows all other Metathesaurus files to use </w:t>
-      </w:r>
-      <w:proofErr w:type="spellStart"/>
-      <w:r>
-        <w:t>versionless</w:t>
-      </w:r>
-      <w:proofErr w:type="spellEnd"/>
-      <w:r>
-        <w:t xml:space="preserve"> source abbreviations, so that rows with no data change between versions also remain unchanged.</w:t>
-      </w:r>
-    </w:p>
-    <w:p>
-      <w:r>
-        <w:t xml:space="preserve">Sources with contexts have "full" contexts, i.e., all levels of terms may have Ancestors, Parents, Children and Siblings. A full context may also be further designated as Multiple, </w:t>
-      </w:r>
-      <w:proofErr w:type="spellStart"/>
-      <w:r>
-        <w:t>Nosib</w:t>
-      </w:r>
-      <w:proofErr w:type="spellEnd"/>
-      <w:r>
-        <w:t xml:space="preserve"> (No siblings) or both Multiple and </w:t>
-      </w:r>
-      <w:proofErr w:type="spellStart"/>
-      <w:r>
-        <w:t>Nosib</w:t>
-      </w:r>
-      <w:proofErr w:type="spellEnd"/>
-      <w:r>
-        <w:t>.</w:t>
+        <w:t>MRSAB allows all other Metathesaurus files to use versionless source abbreviations, so that rows with no data change between versions also remain unchanged.</w:t>
+      </w:r>
+    </w:p>
+    <w:p>
+      <w:r>
+        <w:t xml:space="preserve">Sources with contexts have "full" contexts, i.e., all levels of terms may have Ancestors, Parents, </w:t>
+      </w:r>
+      <w:r>
+        <w:t xml:space="preserve">and </w:t>
+      </w:r>
+      <w:r>
+        <w:t>Children. A full context may also be further designated as Multiple.</w:t>
       </w:r>
     </w:p>
     <w:p>
@@ -5399,15 +5136,7 @@
     </w:p>
     <w:p>
       <w:r>
-        <w:t>No siblings (</w:t>
-      </w:r>
-      <w:proofErr w:type="spellStart"/>
-      <w:r>
-        <w:t>Nosib</w:t>
-      </w:r>
-      <w:proofErr w:type="spellEnd"/>
-      <w:r>
-        <w:t>) indicates that siblings have not been computed for this source.</w:t>
+        <w:t>No siblings (Nosib) indicates that siblings have not been computed for this source.</w:t>
       </w:r>
     </w:p>
     <w:p>
@@ -5445,47 +5174,7 @@
     </w:p>
     <w:p>
       <w:r>
-        <w:t xml:space="preserve">C2930057|C1140284|RXNORM_10AA_100907F|RXNORM|RxNorm Vocabulary, 10AA_100907F|RXNORM|10AA_100907F|||2010AB||Stuart Nelson, M.D. ;Head, MeSH </w:t>
-      </w:r>
-      <w:proofErr w:type="spellStart"/>
-      <w:r>
-        <w:t>Section;National</w:t>
-      </w:r>
-      <w:proofErr w:type="spellEnd"/>
-      <w:r>
-        <w:t xml:space="preserve"> Library of Medicine;8600 Rockville </w:t>
-      </w:r>
-      <w:proofErr w:type="spellStart"/>
-      <w:r>
-        <w:t>Pike;Bethesda;Maryland;United</w:t>
-      </w:r>
-      <w:proofErr w:type="spellEnd"/>
-      <w:r>
-        <w:t xml:space="preserve"> States;20894;nelson@nlm.nih.gov|Stuart Nelson, </w:t>
-      </w:r>
-      <w:proofErr w:type="spellStart"/>
-      <w:r>
-        <w:t>M.D.;Head</w:t>
-      </w:r>
-      <w:proofErr w:type="spellEnd"/>
-      <w:r>
-        <w:t xml:space="preserve">, MeSH </w:t>
-      </w:r>
-      <w:proofErr w:type="spellStart"/>
-      <w:r>
-        <w:t>Section;National</w:t>
-      </w:r>
-      <w:proofErr w:type="spellEnd"/>
-      <w:r>
-        <w:t xml:space="preserve"> Library of Medicine;8600 Rockville </w:t>
-      </w:r>
-      <w:proofErr w:type="spellStart"/>
-      <w:r>
-        <w:t>Pike;Bethesda;Maryland;United</w:t>
-      </w:r>
-      <w:proofErr w:type="spellEnd"/>
-      <w:r>
-        <w:t xml:space="preserve"> States;20894;nelson@nlm.nih.gov|0|437305|193737||BN,BPCK,DF,ET,GPCK,IN,MIN,OCD,PIN,SBD,SBDC,SBDF,SCD,SCDC,SCDF,</w:t>
+        <w:t>C2930057|C1140284|RXNORM_10AA_100907F|RXNORM|RxNorm Vocabulary, 10AA_100907F|RXNORM|10AA_100907F|||2010AB||Stuart Nelson, M.D. ;Head, MeSH Section;National Library of Medicine;8600 Rockville Pike;Bethesda;Maryland;United States;20894;nelson@nlm.nih.gov|Stuart Nelson, M.D.;Head, MeSH Section;National Library of Medicine;8600 Rockville Pike;Bethesda;Maryland;United States;20894;nelson@nlm.nih.gov|0|437305|193737||BN,BPCK,DF,ET,GPCK,IN,MIN,OCD,PIN,SBD,SBDC,SBDF,SCD,SCDC,SCDF,</w:t>
       </w:r>
       <w:r>
         <w:t xml:space="preserve"> </w:t>
@@ -5510,8 +5199,8 @@
       <w:pPr>
         <w:pStyle w:val="Heading3"/>
       </w:pPr>
-      <w:bookmarkStart w:id="14" w:name="s2_7_2_3_14"/>
-      <w:bookmarkEnd w:id="14"/>
+      <w:bookmarkStart w:id="13" w:name="s2_7_2_3_14"/>
+      <w:bookmarkEnd w:id="13"/>
       <w:r>
         <w:t>4.3.14 Concept Name Ranking (File = MRRANK)</w:t>
       </w:r>
@@ -5775,8 +5464,8 @@
       <w:pPr>
         <w:spacing w:after="0"/>
       </w:pPr>
-      <w:bookmarkStart w:id="15" w:name="s2_7_2_3_15"/>
-      <w:bookmarkEnd w:id="15"/>
+      <w:bookmarkStart w:id="14" w:name="s2_7_2_3_15"/>
+      <w:bookmarkEnd w:id="14"/>
       <w:r>
         <w:t>0624|AIR|SY|N|</w:t>
       </w:r>
@@ -5810,15 +5499,7 @@
     </w:p>
     <w:p>
       <w:r>
-        <w:t xml:space="preserve">In the Metathesaurus, the LUI links all strings within the English language that are identified as lexical variants of each other by the </w:t>
-      </w:r>
-      <w:proofErr w:type="spellStart"/>
-      <w:r>
-        <w:t>luinorm</w:t>
-      </w:r>
-      <w:proofErr w:type="spellEnd"/>
-      <w:r>
-        <w:t xml:space="preserve"> program found in the UMLS </w:t>
+        <w:t xml:space="preserve">In the Metathesaurus, the LUI links all strings within the English language that are identified as lexical variants of each other by the luinorm program found in the UMLS </w:t>
       </w:r>
       <w:hyperlink r:id="rId31" w:history="1">
         <w:r>
@@ -5964,8 +5645,8 @@
       <w:pPr>
         <w:spacing w:after="0"/>
       </w:pPr>
-      <w:bookmarkStart w:id="16" w:name="s2_7_2_3_16"/>
-      <w:bookmarkEnd w:id="16"/>
+      <w:bookmarkStart w:id="15" w:name="s2_7_2_3_16"/>
+      <w:bookmarkEnd w:id="15"/>
       <w:r>
         <w:t>L0000003|C0010504|</w:t>
       </w:r>
@@ -6142,8 +5823,8 @@
       <w:pPr>
         <w:pStyle w:val="Heading3"/>
       </w:pPr>
-      <w:bookmarkStart w:id="17" w:name="s2_7_2_3_17"/>
-      <w:bookmarkEnd w:id="17"/>
+      <w:bookmarkStart w:id="16" w:name="s2_7_2_3_17"/>
+      <w:bookmarkEnd w:id="16"/>
       <w:r>
         <w:t>4.3.17 Metathesaurus Change Files</w:t>
       </w:r>
@@ -6155,15 +5836,7 @@
     </w:p>
     <w:p>
       <w:r>
-        <w:t xml:space="preserve">The usefulness of individual files will depend on how data from the Metathesaurus have been linked or incorporated in a </w:t>
-      </w:r>
-      <w:proofErr w:type="gramStart"/>
-      <w:r>
-        <w:t>particular application</w:t>
-      </w:r>
-      <w:proofErr w:type="gramEnd"/>
-      <w:r>
-        <w:t>.</w:t>
+        <w:t>The usefulness of individual files will depend on how data from the Metathesaurus have been linked or incorporated in a particular application.</w:t>
       </w:r>
     </w:p>
     <w:p>
@@ -6179,8 +5852,8 @@
       <w:pPr>
         <w:pStyle w:val="Heading4"/>
       </w:pPr>
-      <w:bookmarkStart w:id="18" w:name="s2_7_2_3_17_1"/>
-      <w:bookmarkEnd w:id="18"/>
+      <w:bookmarkStart w:id="17" w:name="s2_7_2_3_17_1"/>
+      <w:bookmarkEnd w:id="17"/>
       <w:r>
         <w:t>4.3.17.1 Deleted Concepts (File = DELETED.CUI)</w:t>
       </w:r>
@@ -6311,8 +5984,8 @@
       <w:pPr>
         <w:pStyle w:val="Heading4"/>
       </w:pPr>
-      <w:bookmarkStart w:id="19" w:name="_4.3.17.2_Merged_Concepts"/>
-      <w:bookmarkEnd w:id="19"/>
+      <w:bookmarkStart w:id="18" w:name="_4.3.17.2_Merged_Concepts"/>
+      <w:bookmarkEnd w:id="18"/>
       <w:r>
         <w:t>4.3.17.2 Merged Concepts (File = MERGED.CUI)</w:t>
       </w:r>
@@ -6440,34 +6113,16 @@
     </w:p>
     <w:p>
       <w:r>
-        <w:t xml:space="preserve">There is exactly one row in this table for each Lexical Unique Identifier (LUI) that appeared in the previous version of the </w:t>
-      </w:r>
-      <w:proofErr w:type="gramStart"/>
-      <w:r>
-        <w:t>Metathesaurus, but</w:t>
-      </w:r>
-      <w:proofErr w:type="gramEnd"/>
-      <w:r>
-        <w:t xml:space="preserve"> does not appear in this version.</w:t>
+        <w:t>There is exactly one row in this table for each Lexical Unique Identifier (LUI) that appeared in the previous version of the Metathesaurus, but does not appear in this version.</w:t>
       </w:r>
     </w:p>
     <w:p>
       <w:r>
         <w:t xml:space="preserve">LUIs are assigned by the </w:t>
       </w:r>
-      <w:proofErr w:type="spellStart"/>
-      <w:r>
-        <w:t>luinorm</w:t>
-      </w:r>
-      <w:proofErr w:type="spellEnd"/>
-      <w:r>
-        <w:t xml:space="preserve"> program, part of the </w:t>
-      </w:r>
-      <w:proofErr w:type="spellStart"/>
-      <w:r>
-        <w:t>lvg</w:t>
-      </w:r>
-      <w:proofErr w:type="spellEnd"/>
+      <w:r>
+        <w:t>luinorm program, part of the lvg</w:t>
+      </w:r>
       <w:r>
         <w:t xml:space="preserve"> program in t</w:t>
       </w:r>
@@ -6506,23 +6161,7 @@
     </w:p>
     <w:p>
       <w:r>
-        <w:t xml:space="preserve">These entries represent the cases where LUIs identified by the previous release's </w:t>
-      </w:r>
-      <w:proofErr w:type="spellStart"/>
-      <w:r>
-        <w:t>luinorm</w:t>
-      </w:r>
-      <w:proofErr w:type="spellEnd"/>
-      <w:r>
-        <w:t xml:space="preserve"> program, when used to identify lexical variants in the previous Metathesaurus, are no longer found with this release's </w:t>
-      </w:r>
-      <w:proofErr w:type="spellStart"/>
-      <w:r>
-        <w:t>luinorm</w:t>
-      </w:r>
-      <w:proofErr w:type="spellEnd"/>
-      <w:r>
-        <w:t xml:space="preserve"> on this release's Metathesaurus. This does not necessarily imply the deletion of a string or a concept from the Metathesaurus.</w:t>
+        <w:t>These entries represent the cases where LUIs identified by the previous release's luinorm program, when used to identify lexical variants in the previous Metathesaurus, are no longer found with this release's luinorm on this release's Metathesaurus. This does not necessarily imply the deletion of a string or a concept from the Metathesaurus.</w:t>
       </w:r>
     </w:p>
     <w:tbl>
@@ -6646,19 +6285,9 @@
       <w:r>
         <w:t xml:space="preserve">LUIs are assigned by the </w:t>
       </w:r>
-      <w:proofErr w:type="spellStart"/>
-      <w:r>
-        <w:t>luinorm</w:t>
-      </w:r>
-      <w:proofErr w:type="spellEnd"/>
-      <w:r>
-        <w:t xml:space="preserve"> program, part of the </w:t>
-      </w:r>
-      <w:proofErr w:type="spellStart"/>
-      <w:r>
-        <w:t>lvg</w:t>
-      </w:r>
-      <w:proofErr w:type="spellEnd"/>
+      <w:r>
+        <w:t>luinorm program, part of the lvg</w:t>
+      </w:r>
       <w:r>
         <w:t xml:space="preserve"> program in the UMLS </w:t>
       </w:r>
@@ -6688,23 +6317,7 @@
     </w:p>
     <w:p>
       <w:r>
-        <w:t xml:space="preserve">These entries represent the cases where separate lexical variants as identified by the previous release's </w:t>
-      </w:r>
-      <w:proofErr w:type="spellStart"/>
-      <w:r>
-        <w:t>luinorm</w:t>
-      </w:r>
-      <w:proofErr w:type="spellEnd"/>
-      <w:r>
-        <w:t xml:space="preserve"> program version are a single lexical variant as identified by this release's </w:t>
-      </w:r>
-      <w:proofErr w:type="spellStart"/>
-      <w:r>
-        <w:t>luinorm</w:t>
-      </w:r>
-      <w:proofErr w:type="spellEnd"/>
-      <w:r>
-        <w:t>.</w:t>
+        <w:t>These entries represent the cases where separate lexical variants as identified by the previous release's luinorm program version are a single lexical variant as identified by this release's luinorm.</w:t>
       </w:r>
     </w:p>
     <w:tbl>
@@ -7107,15 +6720,7 @@
               <w:pStyle w:val="Tablebody"/>
             </w:pPr>
             <w:r>
-              <w:t xml:space="preserve">The relationship CUI2 </w:t>
-            </w:r>
-            <w:proofErr w:type="gramStart"/>
-            <w:r>
-              <w:t>has to</w:t>
-            </w:r>
-            <w:proofErr w:type="gramEnd"/>
-            <w:r>
-              <w:t xml:space="preserve"> CUI1, if present, or DEL if CUI2 is not present. Valid values currently are SY, DEL, RO, RN, RB.</w:t>
+              <w:t>The relationship CUI2 has to CUI1, if present, or DEL if CUI2 is not present. Valid values currently are SY, DEL, RO, RN, RB.</w:t>
             </w:r>
           </w:p>
         </w:tc>
@@ -7233,8 +6838,8 @@
       <w:pPr>
         <w:pStyle w:val="Heading3"/>
       </w:pPr>
-      <w:bookmarkStart w:id="20" w:name="s2_7_2_3_18"/>
-      <w:bookmarkEnd w:id="20"/>
+      <w:bookmarkStart w:id="19" w:name="s2_7_2_3_18"/>
+      <w:bookmarkEnd w:id="19"/>
       <w:r>
         <w:t xml:space="preserve">4.3.18 Word Index (File = MRXW.BAQ, MRXW.DAN, MRXW.DUT, MRXW.ENG, MRXW.FIN, MRXW.FRE, MRXW.GER, MRXW.HEB, MRXW.HUN, MRXW.ITA, MRXW.NOR, MRXW.POR, MRXW.RUS, MRXW.SPA, MRXW.SWE) </w:t>
       </w:r>
@@ -7504,8 +7109,8 @@
       <w:pPr>
         <w:pStyle w:val="Heading3"/>
       </w:pPr>
-      <w:bookmarkStart w:id="21" w:name="s2_7_2_3_19"/>
-      <w:bookmarkEnd w:id="21"/>
+      <w:bookmarkStart w:id="20" w:name="s2_7_2_3_19"/>
+      <w:bookmarkEnd w:id="20"/>
       <w:r>
         <w:t>4.3.19 Normalized Word Index (File = MRXNW.ENG)</w:t>
       </w:r>
@@ -7733,8 +7338,8 @@
       <w:pPr>
         <w:spacing w:after="0"/>
       </w:pPr>
-      <w:bookmarkStart w:id="22" w:name="s2_7_2_3_20"/>
-      <w:bookmarkEnd w:id="22"/>
+      <w:bookmarkStart w:id="21" w:name="s2_7_2_3_20"/>
+      <w:bookmarkEnd w:id="21"/>
       <w:r>
         <w:t>ENG|anemia|C0002871|L0002871|S0013742|</w:t>
       </w:r>
@@ -7991,26 +7596,16 @@
       <w:pPr>
         <w:spacing w:after="0"/>
       </w:pPr>
-      <w:proofErr w:type="spellStart"/>
-      <w:r>
-        <w:t>ENG|anemia</w:t>
-      </w:r>
-      <w:proofErr w:type="spellEnd"/>
-      <w:r>
-        <w:t xml:space="preserve"> disorder|C0002871|L2822821|S3436848|</w:t>
+      <w:r>
+        <w:t>ENG|anemia disorder|C0002871|L2822821|S3436848|</w:t>
       </w:r>
     </w:p>
     <w:p>
       <w:pPr>
         <w:spacing w:after="0"/>
       </w:pPr>
-      <w:proofErr w:type="spellStart"/>
-      <w:r>
-        <w:t>ENG|anemia</w:t>
-      </w:r>
-      <w:proofErr w:type="spellEnd"/>
-      <w:r>
-        <w:t xml:space="preserve"> unspecified|C0002871|L0503461|S0589617|</w:t>
+      <w:r>
+        <w:t>ENG|anemia unspecified|C0002871|L0503461|S0589617|</w:t>
       </w:r>
     </w:p>
     <w:p>
@@ -8088,11 +7683,11 @@
       <w:pPr>
         <w:pStyle w:val="Tablenumberandcaption"/>
       </w:pPr>
-      <w:bookmarkStart w:id="23" w:name="table1"/>
+      <w:bookmarkStart w:id="22" w:name="table1"/>
       <w:r>
         <w:t>Table 1. Concept contexts (File = MRCXT)</w:t>
       </w:r>
-      <w:bookmarkEnd w:id="23"/>
+      <w:bookmarkEnd w:id="22"/>
     </w:p>
     <w:tbl>
       <w:tblPr>
@@ -8357,7 +7952,7 @@
               <w:pStyle w:val="Tablebody"/>
             </w:pPr>
             <w:r>
-              <w:t>Context member label, i.e., ANC for ancestor of this concept, CCP for concept, SIB for sibling of this concept, CHD for child of this concept</w:t>
+              <w:t>Context member label, i.e., ANC for ancestor of this concept, CCP for concept, CHD for child of this concept</w:t>
             </w:r>
           </w:p>
         </w:tc>
@@ -8559,11 +8154,11 @@
       <w:pPr>
         <w:pStyle w:val="Tablenumberandcaption"/>
       </w:pPr>
-      <w:bookmarkStart w:id="24" w:name="table2"/>
+      <w:bookmarkStart w:id="23" w:name="table2"/>
       <w:r>
         <w:t>Table 2. Source Information (File = MRSAB)</w:t>
       </w:r>
-      <w:bookmarkEnd w:id="24"/>
+      <w:bookmarkEnd w:id="23"/>
     </w:p>
     <w:tbl>
       <w:tblPr>
@@ -8935,15 +8530,7 @@
               <w:pStyle w:val="Tablebody"/>
             </w:pPr>
             <w:r>
-              <w:t xml:space="preserve">Valid Start Date </w:t>
-            </w:r>
-            <w:proofErr w:type="gramStart"/>
-            <w:r>
-              <w:t>For</w:t>
-            </w:r>
-            <w:proofErr w:type="gramEnd"/>
-            <w:r>
-              <w:t xml:space="preserve"> A Source</w:t>
+              <w:t>Valid Start Date For A Source</w:t>
             </w:r>
           </w:p>
         </w:tc>
@@ -8984,15 +8571,7 @@
               <w:pStyle w:val="Tablebody"/>
             </w:pPr>
             <w:r>
-              <w:t xml:space="preserve">Valid End Date </w:t>
-            </w:r>
-            <w:proofErr w:type="gramStart"/>
-            <w:r>
-              <w:t>For</w:t>
-            </w:r>
-            <w:proofErr w:type="gramEnd"/>
-            <w:r>
-              <w:t xml:space="preserve"> A Source</w:t>
+              <w:t>Valid End Date For A Source</w:t>
             </w:r>
           </w:p>
         </w:tc>
@@ -9128,15 +8707,7 @@
               <w:pStyle w:val="Tablebody"/>
             </w:pPr>
             <w:r>
-              <w:t xml:space="preserve">The source license </w:t>
-            </w:r>
-            <w:proofErr w:type="gramStart"/>
-            <w:r>
-              <w:t>contact</w:t>
-            </w:r>
-            <w:proofErr w:type="gramEnd"/>
-            <w:r>
-              <w:t xml:space="preserve"> information</w:t>
+              <w:t>The source license contact information</w:t>
             </w:r>
           </w:p>
         </w:tc>
@@ -9347,7 +8918,7 @@
               <w:pStyle w:val="Tablebody"/>
             </w:pPr>
             <w:r>
-              <w:t>The type of contexts for this source. Values are FULL, FULL-MULTIPLE, FULL-NOSIB, FULL-NOSIB-MULTIPLE, FULL-MULTIPLE-NOSIB-RELA, null.</w:t>
+              <w:t>The type of contexts for this source. Values are FULL, FULL-MULTIPLE, null.</w:t>
             </w:r>
           </w:p>
         </w:tc>
@@ -9388,15 +8959,7 @@
               <w:pStyle w:val="Tablebody"/>
             </w:pPr>
             <w:r>
-              <w:t>Term type list from source, e.g.</w:t>
-            </w:r>
-            <w:proofErr w:type="gramStart"/>
-            <w:r>
-              <w:t>,  MH</w:t>
-            </w:r>
-            <w:proofErr w:type="gramEnd"/>
-            <w:r>
-              <w:t>, EN, PM, TQ</w:t>
+              <w:t>Term type list from source, e.g.,  MH, EN, PM, TQ</w:t>
             </w:r>
           </w:p>
         </w:tc>
@@ -9526,15 +9089,7 @@
             </w:r>
             <w:r>
               <w:br/>
-              <w:t xml:space="preserve">MetamorphoSys will allow exclusion of extended characters with some loss of information. Transliteration to other character encodings is possible but not supported </w:t>
-            </w:r>
-            <w:proofErr w:type="spellStart"/>
-            <w:r>
-              <w:t>buy</w:t>
-            </w:r>
-            <w:proofErr w:type="spellEnd"/>
-            <w:r>
-              <w:t xml:space="preserve"> NLM; for further information, see </w:t>
+              <w:t xml:space="preserve">MetamorphoSys will allow exclusion of extended characters with some loss of information. Transliteration to other character encodings is possible but not supported buy NLM; for further information, see </w:t>
             </w:r>
             <w:hyperlink r:id="rId38" w:history="1">
               <w:r>
@@ -9586,15 +9141,7 @@
               <w:pStyle w:val="Tablebody"/>
             </w:pPr>
             <w:r>
-              <w:t xml:space="preserve">A Y or N flag indicating </w:t>
-            </w:r>
-            <w:proofErr w:type="gramStart"/>
-            <w:r>
-              <w:t>whether or not</w:t>
-            </w:r>
-            <w:proofErr w:type="gramEnd"/>
-            <w:r>
-              <w:t xml:space="preserve"> this row corresponds to the current version of the named source</w:t>
+              <w:t>A Y or N flag indicating whether or not this row corresponds to the current version of the named source</w:t>
             </w:r>
           </w:p>
         </w:tc>
@@ -9635,19 +9182,7 @@
               <w:pStyle w:val="Tablebody"/>
             </w:pPr>
             <w:r>
-              <w:t xml:space="preserve">A Y or N flag indicating </w:t>
-            </w:r>
-            <w:proofErr w:type="gramStart"/>
-            <w:r>
-              <w:t>whether or not</w:t>
-            </w:r>
-            <w:proofErr w:type="gramEnd"/>
-            <w:r>
-              <w:t xml:space="preserve"> this row is represented in the current MetamorphoSys subset. Initially always Y where </w:t>
-            </w:r>
-            <w:r>
-              <w:lastRenderedPageBreak/>
-              <w:t>CURVER is Y, but later is recomputed by MetamorphoSys.</w:t>
+              <w:t>A Y or N flag indicating whether or not this row is represented in the current MetamorphoSys subset. Initially always Y where CURVER is Y, but later is recomputed by MetamorphoSys.</w:t>
             </w:r>
           </w:p>
         </w:tc>
@@ -9677,7 +9212,7 @@
 </file>
 
 <file path=word/endnotes.xml><?xml version="1.0" encoding="utf-8"?>
-<w:endnotes xmlns:wpc="http://schemas.microsoft.com/office/word/2010/wordprocessingCanvas" xmlns:cx="http://schemas.microsoft.com/office/drawing/2014/chartex" xmlns:cx1="http://schemas.microsoft.com/office/drawing/2015/9/8/chartex" xmlns:cx2="http://schemas.microsoft.com/office/drawing/2015/10/21/chartex" xmlns:cx3="http://schemas.microsoft.com/office/drawing/2016/5/9/chartex" xmlns:cx4="http://schemas.microsoft.com/office/drawing/2016/5/10/chartex" xmlns:cx5="http://schemas.microsoft.com/office/drawing/2016/5/11/chartex" xmlns:cx6="http://schemas.microsoft.com/office/drawing/2016/5/12/chartex" xmlns:cx7="http://schemas.microsoft.com/office/drawing/2016/5/13/chartex" xmlns:cx8="http://schemas.microsoft.com/office/drawing/2016/5/14/chartex" xmlns:mc="http://schemas.openxmlformats.org/markup-compatibility/2006" xmlns:aink="http://schemas.microsoft.com/office/drawing/2016/ink" xmlns:am3d="http://schemas.microsoft.com/office/drawing/2017/model3d" xmlns:o="urn:schemas-microsoft-com:office:office" xmlns:r="http://schemas.openxmlformats.org/officeDocument/2006/relationships" xmlns:m="http://schemas.openxmlformats.org/officeDocument/2006/math" xmlns:v="urn:schemas-microsoft-com:vml" xmlns:wp14="http://schemas.microsoft.com/office/word/2010/wordprocessingDrawing" xmlns:wp="http://schemas.openxmlformats.org/drawingml/2006/wordprocessingDrawing" xmlns:w10="urn:schemas-microsoft-com:office:word" xmlns:w="http://schemas.openxmlformats.org/wordprocessingml/2006/main" xmlns:w14="http://schemas.microsoft.com/office/word/2010/wordml" xmlns:w15="http://schemas.microsoft.com/office/word/2012/wordml" xmlns:w16cid="http://schemas.microsoft.com/office/word/2016/wordml/cid" xmlns:w16se="http://schemas.microsoft.com/office/word/2015/wordml/symex" xmlns:wpg="http://schemas.microsoft.com/office/word/2010/wordprocessingGroup" xmlns:wpi="http://schemas.microsoft.com/office/word/2010/wordprocessingInk" xmlns:wne="http://schemas.microsoft.com/office/word/2006/wordml" xmlns:wps="http://schemas.microsoft.com/office/word/2010/wordprocessingShape" mc:Ignorable="w14 w15 w16se w16cid wp14">
+<w:endnotes xmlns:wpc="http://schemas.microsoft.com/office/word/2010/wordprocessingCanvas" xmlns:cx="http://schemas.microsoft.com/office/drawing/2014/chartex" xmlns:cx1="http://schemas.microsoft.com/office/drawing/2015/9/8/chartex" xmlns:cx2="http://schemas.microsoft.com/office/drawing/2015/10/21/chartex" xmlns:cx3="http://schemas.microsoft.com/office/drawing/2016/5/9/chartex" xmlns:cx4="http://schemas.microsoft.com/office/drawing/2016/5/10/chartex" xmlns:cx5="http://schemas.microsoft.com/office/drawing/2016/5/11/chartex" xmlns:cx6="http://schemas.microsoft.com/office/drawing/2016/5/12/chartex" xmlns:cx7="http://schemas.microsoft.com/office/drawing/2016/5/13/chartex" xmlns:cx8="http://schemas.microsoft.com/office/drawing/2016/5/14/chartex" xmlns:mc="http://schemas.openxmlformats.org/markup-compatibility/2006" xmlns:aink="http://schemas.microsoft.com/office/drawing/2016/ink" xmlns:am3d="http://schemas.microsoft.com/office/drawing/2017/model3d" xmlns:o="urn:schemas-microsoft-com:office:office" xmlns:r="http://schemas.openxmlformats.org/officeDocument/2006/relationships" xmlns:m="http://schemas.openxmlformats.org/officeDocument/2006/math" xmlns:v="urn:schemas-microsoft-com:vml" xmlns:wp14="http://schemas.microsoft.com/office/word/2010/wordprocessingDrawing" xmlns:wp="http://schemas.openxmlformats.org/drawingml/2006/wordprocessingDrawing" xmlns:w10="urn:schemas-microsoft-com:office:word" xmlns:w="http://schemas.openxmlformats.org/wordprocessingml/2006/main" xmlns:w14="http://schemas.microsoft.com/office/word/2010/wordml" xmlns:w15="http://schemas.microsoft.com/office/word/2012/wordml" xmlns:w16cex="http://schemas.microsoft.com/office/word/2018/wordml/cex" xmlns:w16cid="http://schemas.microsoft.com/office/word/2016/wordml/cid" xmlns:w16="http://schemas.microsoft.com/office/word/2018/wordml" xmlns:w16se="http://schemas.microsoft.com/office/word/2015/wordml/symex" xmlns:wpg="http://schemas.microsoft.com/office/word/2010/wordprocessingGroup" xmlns:wpi="http://schemas.microsoft.com/office/word/2010/wordprocessingInk" xmlns:wne="http://schemas.microsoft.com/office/word/2006/wordml" xmlns:wps="http://schemas.microsoft.com/office/word/2010/wordprocessingShape" mc:Ignorable="w14 w15 w16se w16cid w16 w16cex wp14">
   <w:endnote w:type="separator" w:id="-1">
     <w:p>
       <w:r>
@@ -9696,7 +9231,7 @@
 </file>
 
 <file path=word/footnotes.xml><?xml version="1.0" encoding="utf-8"?>
-<w:footnotes xmlns:wpc="http://schemas.microsoft.com/office/word/2010/wordprocessingCanvas" xmlns:cx="http://schemas.microsoft.com/office/drawing/2014/chartex" xmlns:cx1="http://schemas.microsoft.com/office/drawing/2015/9/8/chartex" xmlns:cx2="http://schemas.microsoft.com/office/drawing/2015/10/21/chartex" xmlns:cx3="http://schemas.microsoft.com/office/drawing/2016/5/9/chartex" xmlns:cx4="http://schemas.microsoft.com/office/drawing/2016/5/10/chartex" xmlns:cx5="http://schemas.microsoft.com/office/drawing/2016/5/11/chartex" xmlns:cx6="http://schemas.microsoft.com/office/drawing/2016/5/12/chartex" xmlns:cx7="http://schemas.microsoft.com/office/drawing/2016/5/13/chartex" xmlns:cx8="http://schemas.microsoft.com/office/drawing/2016/5/14/chartex" xmlns:mc="http://schemas.openxmlformats.org/markup-compatibility/2006" xmlns:aink="http://schemas.microsoft.com/office/drawing/2016/ink" xmlns:am3d="http://schemas.microsoft.com/office/drawing/2017/model3d" xmlns:o="urn:schemas-microsoft-com:office:office" xmlns:r="http://schemas.openxmlformats.org/officeDocument/2006/relationships" xmlns:m="http://schemas.openxmlformats.org/officeDocument/2006/math" xmlns:v="urn:schemas-microsoft-com:vml" xmlns:wp14="http://schemas.microsoft.com/office/word/2010/wordprocessingDrawing" xmlns:wp="http://schemas.openxmlformats.org/drawingml/2006/wordprocessingDrawing" xmlns:w10="urn:schemas-microsoft-com:office:word" xmlns:w="http://schemas.openxmlformats.org/wordprocessingml/2006/main" xmlns:w14="http://schemas.microsoft.com/office/word/2010/wordml" xmlns:w15="http://schemas.microsoft.com/office/word/2012/wordml" xmlns:w16cid="http://schemas.microsoft.com/office/word/2016/wordml/cid" xmlns:w16se="http://schemas.microsoft.com/office/word/2015/wordml/symex" xmlns:wpg="http://schemas.microsoft.com/office/word/2010/wordprocessingGroup" xmlns:wpi="http://schemas.microsoft.com/office/word/2010/wordprocessingInk" xmlns:wne="http://schemas.microsoft.com/office/word/2006/wordml" xmlns:wps="http://schemas.microsoft.com/office/word/2010/wordprocessingShape" mc:Ignorable="w14 w15 w16se w16cid wp14">
+<w:footnotes xmlns:wpc="http://schemas.microsoft.com/office/word/2010/wordprocessingCanvas" xmlns:cx="http://schemas.microsoft.com/office/drawing/2014/chartex" xmlns:cx1="http://schemas.microsoft.com/office/drawing/2015/9/8/chartex" xmlns:cx2="http://schemas.microsoft.com/office/drawing/2015/10/21/chartex" xmlns:cx3="http://schemas.microsoft.com/office/drawing/2016/5/9/chartex" xmlns:cx4="http://schemas.microsoft.com/office/drawing/2016/5/10/chartex" xmlns:cx5="http://schemas.microsoft.com/office/drawing/2016/5/11/chartex" xmlns:cx6="http://schemas.microsoft.com/office/drawing/2016/5/12/chartex" xmlns:cx7="http://schemas.microsoft.com/office/drawing/2016/5/13/chartex" xmlns:cx8="http://schemas.microsoft.com/office/drawing/2016/5/14/chartex" xmlns:mc="http://schemas.openxmlformats.org/markup-compatibility/2006" xmlns:aink="http://schemas.microsoft.com/office/drawing/2016/ink" xmlns:am3d="http://schemas.microsoft.com/office/drawing/2017/model3d" xmlns:o="urn:schemas-microsoft-com:office:office" xmlns:r="http://schemas.openxmlformats.org/officeDocument/2006/relationships" xmlns:m="http://schemas.openxmlformats.org/officeDocument/2006/math" xmlns:v="urn:schemas-microsoft-com:vml" xmlns:wp14="http://schemas.microsoft.com/office/word/2010/wordprocessingDrawing" xmlns:wp="http://schemas.openxmlformats.org/drawingml/2006/wordprocessingDrawing" xmlns:w10="urn:schemas-microsoft-com:office:word" xmlns:w="http://schemas.openxmlformats.org/wordprocessingml/2006/main" xmlns:w14="http://schemas.microsoft.com/office/word/2010/wordml" xmlns:w15="http://schemas.microsoft.com/office/word/2012/wordml" xmlns:w16cex="http://schemas.microsoft.com/office/word/2018/wordml/cex" xmlns:w16cid="http://schemas.microsoft.com/office/word/2016/wordml/cid" xmlns:w16="http://schemas.microsoft.com/office/word/2018/wordml" xmlns:w16se="http://schemas.microsoft.com/office/word/2015/wordml/symex" xmlns:wpg="http://schemas.microsoft.com/office/word/2010/wordprocessingGroup" xmlns:wpi="http://schemas.microsoft.com/office/word/2010/wordprocessingInk" xmlns:wne="http://schemas.microsoft.com/office/word/2006/wordml" xmlns:wps="http://schemas.microsoft.com/office/word/2010/wordprocessingShape" mc:Ignorable="w14 w15 w16se w16cid w16 w16cex wp14">
   <w:footnote w:type="separator" w:id="-1">
     <w:p>
       <w:r>
@@ -9715,7 +9250,7 @@
 </file>
 
 <file path=word/numbering.xml><?xml version="1.0" encoding="utf-8"?>
-<w:numbering xmlns:wpc="http://schemas.microsoft.com/office/word/2010/wordprocessingCanvas" xmlns:cx="http://schemas.microsoft.com/office/drawing/2014/chartex" xmlns:cx1="http://schemas.microsoft.com/office/drawing/2015/9/8/chartex" xmlns:cx2="http://schemas.microsoft.com/office/drawing/2015/10/21/chartex" xmlns:cx3="http://schemas.microsoft.com/office/drawing/2016/5/9/chartex" xmlns:cx4="http://schemas.microsoft.com/office/drawing/2016/5/10/chartex" xmlns:cx5="http://schemas.microsoft.com/office/drawing/2016/5/11/chartex" xmlns:cx6="http://schemas.microsoft.com/office/drawing/2016/5/12/chartex" xmlns:cx7="http://schemas.microsoft.com/office/drawing/2016/5/13/chartex" xmlns:cx8="http://schemas.microsoft.com/office/drawing/2016/5/14/chartex" xmlns:mc="http://schemas.openxmlformats.org/markup-compatibility/2006" xmlns:aink="http://schemas.microsoft.com/office/drawing/2016/ink" xmlns:am3d="http://schemas.microsoft.com/office/drawing/2017/model3d" xmlns:o="urn:schemas-microsoft-com:office:office" xmlns:r="http://schemas.openxmlformats.org/officeDocument/2006/relationships" xmlns:m="http://schemas.openxmlformats.org/officeDocument/2006/math" xmlns:v="urn:schemas-microsoft-com:vml" xmlns:wp14="http://schemas.microsoft.com/office/word/2010/wordprocessingDrawing" xmlns:wp="http://schemas.openxmlformats.org/drawingml/2006/wordprocessingDrawing" xmlns:w10="urn:schemas-microsoft-com:office:word" xmlns:w="http://schemas.openxmlformats.org/wordprocessingml/2006/main" xmlns:w14="http://schemas.microsoft.com/office/word/2010/wordml" xmlns:w15="http://schemas.microsoft.com/office/word/2012/wordml" xmlns:w16cid="http://schemas.microsoft.com/office/word/2016/wordml/cid" xmlns:w16se="http://schemas.microsoft.com/office/word/2015/wordml/symex" xmlns:wpg="http://schemas.microsoft.com/office/word/2010/wordprocessingGroup" xmlns:wpi="http://schemas.microsoft.com/office/word/2010/wordprocessingInk" xmlns:wne="http://schemas.microsoft.com/office/word/2006/wordml" xmlns:wps="http://schemas.microsoft.com/office/word/2010/wordprocessingShape" mc:Ignorable="w14 w15 w16se w16cid wp14">
+<w:numbering xmlns:wpc="http://schemas.microsoft.com/office/word/2010/wordprocessingCanvas" xmlns:cx="http://schemas.microsoft.com/office/drawing/2014/chartex" xmlns:cx1="http://schemas.microsoft.com/office/drawing/2015/9/8/chartex" xmlns:cx2="http://schemas.microsoft.com/office/drawing/2015/10/21/chartex" xmlns:cx3="http://schemas.microsoft.com/office/drawing/2016/5/9/chartex" xmlns:cx4="http://schemas.microsoft.com/office/drawing/2016/5/10/chartex" xmlns:cx5="http://schemas.microsoft.com/office/drawing/2016/5/11/chartex" xmlns:cx6="http://schemas.microsoft.com/office/drawing/2016/5/12/chartex" xmlns:cx7="http://schemas.microsoft.com/office/drawing/2016/5/13/chartex" xmlns:cx8="http://schemas.microsoft.com/office/drawing/2016/5/14/chartex" xmlns:mc="http://schemas.openxmlformats.org/markup-compatibility/2006" xmlns:aink="http://schemas.microsoft.com/office/drawing/2016/ink" xmlns:am3d="http://schemas.microsoft.com/office/drawing/2017/model3d" xmlns:o="urn:schemas-microsoft-com:office:office" xmlns:r="http://schemas.openxmlformats.org/officeDocument/2006/relationships" xmlns:m="http://schemas.openxmlformats.org/officeDocument/2006/math" xmlns:v="urn:schemas-microsoft-com:vml" xmlns:wp14="http://schemas.microsoft.com/office/word/2010/wordprocessingDrawing" xmlns:wp="http://schemas.openxmlformats.org/drawingml/2006/wordprocessingDrawing" xmlns:w10="urn:schemas-microsoft-com:office:word" xmlns:w="http://schemas.openxmlformats.org/wordprocessingml/2006/main" xmlns:w14="http://schemas.microsoft.com/office/word/2010/wordml" xmlns:w15="http://schemas.microsoft.com/office/word/2012/wordml" xmlns:w16cex="http://schemas.microsoft.com/office/word/2018/wordml/cex" xmlns:w16cid="http://schemas.microsoft.com/office/word/2016/wordml/cid" xmlns:w16="http://schemas.microsoft.com/office/word/2018/wordml" xmlns:w16se="http://schemas.microsoft.com/office/word/2015/wordml/symex" xmlns:wpg="http://schemas.microsoft.com/office/word/2010/wordprocessingGroup" xmlns:wpi="http://schemas.microsoft.com/office/word/2010/wordprocessingInk" xmlns:wne="http://schemas.microsoft.com/office/word/2006/wordml" xmlns:wps="http://schemas.microsoft.com/office/word/2010/wordprocessingShape" mc:Ignorable="w14 w15 w16se w16cid w16 w16cex wp14">
   <w:abstractNum w:abstractNumId="0" w15:restartNumberingAfterBreak="0">
     <w:nsid w:val="FFFFFF7C"/>
     <w:multiLevelType w:val="singleLevel"/>
@@ -15197,7 +14732,7 @@
 </file>
 
 <file path=word/styles.xml><?xml version="1.0" encoding="utf-8"?>
-<w:styles xmlns:mc="http://schemas.openxmlformats.org/markup-compatibility/2006" xmlns:r="http://schemas.openxmlformats.org/officeDocument/2006/relationships" xmlns:w="http://schemas.openxmlformats.org/wordprocessingml/2006/main" xmlns:w14="http://schemas.microsoft.com/office/word/2010/wordml" xmlns:w15="http://schemas.microsoft.com/office/word/2012/wordml" xmlns:w16cid="http://schemas.microsoft.com/office/word/2016/wordml/cid" xmlns:w16se="http://schemas.microsoft.com/office/word/2015/wordml/symex" mc:Ignorable="w14 w15 w16se w16cid">
+<w:styles xmlns:mc="http://schemas.openxmlformats.org/markup-compatibility/2006" xmlns:r="http://schemas.openxmlformats.org/officeDocument/2006/relationships" xmlns:w="http://schemas.openxmlformats.org/wordprocessingml/2006/main" xmlns:w14="http://schemas.microsoft.com/office/word/2010/wordml" xmlns:w15="http://schemas.microsoft.com/office/word/2012/wordml" xmlns:w16cex="http://schemas.microsoft.com/office/word/2018/wordml/cex" xmlns:w16cid="http://schemas.microsoft.com/office/word/2016/wordml/cid" xmlns:w16="http://schemas.microsoft.com/office/word/2018/wordml" xmlns:w16se="http://schemas.microsoft.com/office/word/2015/wordml/symex" mc:Ignorable="w14 w15 w16se w16cid w16 w16cex">
   <w:docDefaults>
     <w:rPrDefault>
       <w:rPr>
@@ -15207,7 +14742,7 @@
     </w:rPrDefault>
     <w:pPrDefault/>
   </w:docDefaults>
-  <w:latentStyles w:defLockedState="0" w:defUIPriority="99" w:defSemiHidden="0" w:defUnhideWhenUsed="0" w:defQFormat="0" w:count="375">
+  <w:latentStyles w:defLockedState="0" w:defUIPriority="99" w:defSemiHidden="0" w:defUnhideWhenUsed="0" w:defQFormat="0" w:count="376">
     <w:lsdException w:name="Normal" w:uiPriority="0" w:qFormat="1"/>
     <w:lsdException w:name="heading 1" w:uiPriority="9" w:qFormat="1"/>
     <w:lsdException w:name="heading 2" w:uiPriority="9" w:qFormat="1"/>
@@ -15356,11 +14891,11 @@
     <w:lsdException w:name="Table Elegant" w:semiHidden="1" w:unhideWhenUsed="1"/>
     <w:lsdException w:name="Table Professional" w:semiHidden="1" w:unhideWhenUsed="1"/>
     <w:lsdException w:name="Table Subtle 1" w:semiHidden="1" w:unhideWhenUsed="1"/>
+    <w:lsdException w:name="Table Subtle 2" w:semiHidden="1" w:unhideWhenUsed="1"/>
     <w:lsdException w:name="Table Web 1" w:semiHidden="1" w:unhideWhenUsed="1"/>
     <w:lsdException w:name="Table Web 2" w:semiHidden="1" w:unhideWhenUsed="1"/>
     <w:lsdException w:name="Balloon Text" w:semiHidden="1" w:unhideWhenUsed="1"/>
     <w:lsdException w:name="Table Grid" w:uiPriority="59"/>
-    <w:lsdException w:name="Table Theme" w:semiHidden="1" w:unhideWhenUsed="1"/>
     <w:lsdException w:name="Placeholder Text" w:semiHidden="1"/>
     <w:lsdException w:name="No Spacing" w:uiPriority="1" w:qFormat="1"/>
     <w:lsdException w:name="Light Shading" w:uiPriority="60"/>
@@ -15580,6 +15115,7 @@
     <w:lsdException w:name="Smart Hyperlink" w:semiHidden="1" w:unhideWhenUsed="1"/>
     <w:lsdException w:name="Hashtag" w:semiHidden="1" w:unhideWhenUsed="1"/>
     <w:lsdException w:name="Unresolved Mention" w:semiHidden="1" w:unhideWhenUsed="1"/>
+    <w:lsdException w:name="Smart Link" w:semiHidden="1" w:unhideWhenUsed="1"/>
   </w:latentStyles>
   <w:style w:type="paragraph" w:default="1" w:styleId="Normal">
     <w:name w:val="Normal"/>

</xml_diff>